<commit_message>
Most of the tasks done
</commit_message>
<xml_diff>
--- a/Laravel-Homework-1.DOCX
+++ b/Laravel-Homework-1.DOCX
@@ -370,6 +370,7 @@
         <w:rPr>
           <w:rFonts w:ascii="Times New Roman" w:hAnsi="Times New Roman" w:cs="Times New Roman"/>
           <w:b/>
+          <w:highlight w:val="yellow"/>
           <w:lang w:val="en-GB"/>
         </w:rPr>
         <w:t>Object-relational mapping</w:t>
@@ -3091,6 +3092,7 @@
     <w:lsdException w:name="HTML Sample" w:semiHidden="1" w:unhideWhenUsed="1"/>
     <w:lsdException w:name="HTML Typewriter" w:semiHidden="1" w:unhideWhenUsed="1"/>
     <w:lsdException w:name="HTML Variable" w:semiHidden="1" w:unhideWhenUsed="1"/>
+    <w:lsdException w:name="Normal Table" w:semiHidden="1" w:unhideWhenUsed="1"/>
     <w:lsdException w:name="annotation subject" w:semiHidden="1" w:unhideWhenUsed="1"/>
     <w:lsdException w:name="No List" w:semiHidden="1" w:unhideWhenUsed="1"/>
     <w:lsdException w:name="Outline List 1" w:semiHidden="1" w:unhideWhenUsed="1"/>
@@ -3133,8 +3135,11 @@
     <w:lsdException w:name="Table Contemporary" w:semiHidden="1" w:unhideWhenUsed="1"/>
     <w:lsdException w:name="Table Elegant" w:semiHidden="1" w:unhideWhenUsed="1"/>
     <w:lsdException w:name="Table Professional" w:semiHidden="1" w:unhideWhenUsed="1"/>
+    <w:lsdException w:name="Table Subtle 1" w:semiHidden="1" w:unhideWhenUsed="1"/>
     <w:lsdException w:name="Table Subtle 2" w:semiHidden="1" w:unhideWhenUsed="1"/>
     <w:lsdException w:name="Table Web 1" w:semiHidden="1" w:unhideWhenUsed="1"/>
+    <w:lsdException w:name="Table Web 2" w:semiHidden="1" w:unhideWhenUsed="1"/>
+    <w:lsdException w:name="Table Web 3" w:semiHidden="1" w:unhideWhenUsed="1"/>
     <w:lsdException w:name="Balloon Text" w:semiHidden="1" w:unhideWhenUsed="1"/>
     <w:lsdException w:name="Table Theme" w:semiHidden="1" w:unhideWhenUsed="1"/>
     <w:lsdException w:name="Placeholder Text" w:semiHidden="1" w:uiPriority="99"/>

</xml_diff>